<commit_message>
Massive changes to Paper Walls. PW - Harry/Morning has received minor edits thus far. PW - Piper has received a new opening that frames the same events differently. I like Piper's version right now but I must finish it. I may end up cutting parts f the conversation and trying to drill down into why they are friends and how their previous history has affected their relationship now and whether Piper is actually happy to have him in her life.
</commit_message>
<xml_diff>
--- a/creative-writing/Paper Walls - Morning.docx
+++ b/creative-writing/Paper Walls - Morning.docx
@@ -36,15 +36,42 @@
         <w:t>thought that she might</w:t>
       </w:r>
       <w:r>
-        <w:t xml:space="preserve"> scream in his face and kick him out after he jumped in through her bedroom window, or worse: beat him up herself – something Piper was fully capable of doing if someone made her angry enough. Granted she had very nearly bashed his face in herself with a hockey stick before she realized who he was. It said something about their friendship (and</w:t>
-      </w:r>
-      <w:r>
-        <w:t xml:space="preserve"> the rest of</w:t>
+        <w:t xml:space="preserve"> scream in his face and kick him out after he jumped in through her bedroom window, or worse: beat him up herself – something Piper was fully capable of doing if someone made her angry enough. Granted she had very </w:t>
+      </w:r>
+      <w:r>
+        <w:t xml:space="preserve">nearly bashed his face </w:t>
+      </w:r>
+      <w:r>
+        <w:t>with a hockey stick before she realized who he was. It said something about</w:t>
+      </w:r>
+      <w:r>
+        <w:t xml:space="preserve"> how far</w:t>
+      </w:r>
+      <w:r>
+        <w:t xml:space="preserve"> their friendship</w:t>
+      </w:r>
+      <w:r>
+        <w:t xml:space="preserve"> had come</w:t>
+      </w:r>
+      <w:r>
+        <w:t xml:space="preserve"> (and</w:t>
+      </w:r>
+      <w:r>
+        <w:t xml:space="preserve"> the</w:t>
+      </w:r>
+      <w:r>
+        <w:t xml:space="preserve"> where the</w:t>
+      </w:r>
+      <w:r>
+        <w:t xml:space="preserve"> rest of</w:t>
       </w:r>
       <w:r>
         <w:t xml:space="preserve"> Harry’s circle</w:t>
       </w:r>
       <w:r>
+        <w:t xml:space="preserve"> was</w:t>
+      </w:r>
+      <w:r>
         <w:t>) that Piper Ashton</w:t>
       </w:r>
       <w:r>
@@ -65,7 +92,13 @@
     </w:p>
     <w:p>
       <w:r>
-        <w:t>“This is not a game, Harrison. You could’ve been seriously hurt. Or worse.”</w:t>
+        <w:t>“This is no</w:t>
+      </w:r>
+      <w:r>
+        <w:t>t a game, Harrison. You could be</w:t>
+      </w:r>
+      <w:r>
+        <w:t xml:space="preserve"> seriously hurt. Or worse.”</w:t>
       </w:r>
     </w:p>
     <w:p>
@@ -76,15 +109,38 @@
         <w:t xml:space="preserve"> you’re going to use on me</w:t>
       </w:r>
       <w:r>
-        <w:t xml:space="preserve">?” he said, gesturing towards the open first aid kit sitting on the sink to his left. Once she’d gotten a good look at his face and its current state, Piper had grabbed her first aid kit, dragged him into the bathroom and shut the door. She sat him down and ordered him to tell her the whole sad-stupid-but-true story while she put her gloves on and went to work cleaning his wounds. </w:t>
-      </w:r>
-    </w:p>
-    <w:p>
+        <w:t xml:space="preserve">?” he said, gesturing towards the open first aid kit sitting on the sink to his left. Once she’d gotten a good look at his face and its current state, Piper had grabbed her first aid kit, dragged him into the bathroom and shut the door. She sat him down and ordered him to tell her the whole sad-stupid-but-true story while she put her gloves on and </w:t>
+      </w:r>
+      <w:r>
+        <w:t>got</w:t>
+      </w:r>
+      <w:r>
+        <w:t xml:space="preserve"> to work cleaning his </w:t>
+      </w:r>
+      <w:r>
+        <w:t>injuries</w:t>
+      </w:r>
+      <w:r>
+        <w:t xml:space="preserve">. </w:t>
+      </w:r>
+    </w:p>
+    <w:p>
+      <w:pPr>
+        <w:rPr>
+          <w:b/>
+        </w:rPr>
+      </w:pPr>
       <w:r>
         <w:t>“</w:t>
       </w:r>
       <w:r>
-        <w:t xml:space="preserve">Is everything a joke to you? </w:t>
+        <w:t>Is everything a</w:t>
+      </w:r>
+      <w:r>
+        <w:t xml:space="preserve"> fucking</w:t>
+      </w:r>
+      <w:r>
+        <w:t xml:space="preserve"> joke to you? </w:t>
       </w:r>
       <w:r>
         <w:t>You could’ve been arrested.”</w:t>
@@ -123,13 +179,10 @@
         <w:t>ed</w:t>
       </w:r>
       <w:r>
-        <w:t xml:space="preserve"> a point in time (about </w:t>
-      </w:r>
-      <w:r>
-        <w:t>three years</w:t>
-      </w:r>
-      <w:r>
-        <w:t xml:space="preserve"> ago) back at Seacr</w:t>
+        <w:t xml:space="preserve"> a point in time</w:t>
+      </w:r>
+      <w:r>
+        <w:t xml:space="preserve"> back at Seacr</w:t>
       </w:r>
       <w:r>
         <w:t>est</w:t>
@@ -162,57 +215,672 @@
         <w:t>,</w:t>
       </w:r>
       <w:r>
-        <w:t xml:space="preserve"> Piper, could at all times be much worse.</w:t>
-      </w:r>
-      <w:r>
-        <w:t xml:space="preserve"> But that was not the Piper that was literally on knees in the bathroom,</w:t>
+        <w:t xml:space="preserve"> Piper could</w:t>
+      </w:r>
+      <w:r>
+        <w:t xml:space="preserve"> be much worse</w:t>
+      </w:r>
+      <w:r>
+        <w:t xml:space="preserve"> when she wanted to be</w:t>
+      </w:r>
+      <w:r>
+        <w:t xml:space="preserve"> -</w:t>
       </w:r>
       <w:r>
         <w:t xml:space="preserve"> </w:t>
       </w:r>
       <w:r>
+        <w:t>her</w:t>
+      </w:r>
+      <w:r>
+        <w:t xml:space="preserve"> response to ‘The Cereal Prank’ </w:t>
+      </w:r>
+      <w:r>
+        <w:t>had</w:t>
+      </w:r>
+      <w:r>
+        <w:t>, at the time, left</w:t>
+      </w:r>
+      <w:r>
+        <w:t xml:space="preserve"> him with a begrudging respect for her ruthlessness.</w:t>
+      </w:r>
+    </w:p>
+    <w:p>
+      <w:r>
+        <w:t>But that was not the Piper that was literally on knees in the bathroom,</w:t>
+      </w:r>
+      <w:r>
+        <w:t xml:space="preserve"> </w:t>
+      </w:r>
+      <w:r>
         <w:t>still wearing her pajama pants and a faded Crimson Spark t-shirt</w:t>
       </w:r>
       <w:r>
+        <w:t>. No, this Piper had</w:t>
+      </w:r>
+      <w:r>
+        <w:t xml:space="preserve"> on</w:t>
+      </w:r>
+      <w:r>
+        <w:t xml:space="preserve"> </w:t>
+      </w:r>
+      <w:r>
+        <w:t xml:space="preserve">a set latex </w:t>
+      </w:r>
+      <w:r>
+        <w:t>gloves</w:t>
+      </w:r>
+      <w:r>
+        <w:t xml:space="preserve"> and was</w:t>
+      </w:r>
+      <w:r>
+        <w:t xml:space="preserve"> helping him out for the umpteenth time. Harry didn’t remembe</w:t>
+      </w:r>
+      <w:r>
+        <w:t>r why they used to fight back at school</w:t>
+      </w:r>
+      <w:r>
+        <w:t xml:space="preserve"> but he was glad</w:t>
+      </w:r>
+      <w:r>
         <w:t>,</w:t>
       </w:r>
       <w:r>
-        <w:t xml:space="preserve"> with a set latex </w:t>
-      </w:r>
-      <w:r>
-        <w:t>gloves on</w:t>
-      </w:r>
-      <w:r>
-        <w:t xml:space="preserve"> helping him out for the umpteenth time. Harry didn’t remembe</w:t>
-      </w:r>
-      <w:r>
-        <w:t>r why they used to fight back at school</w:t>
-      </w:r>
-      <w:r>
-        <w:t xml:space="preserve"> but he was glad</w:t>
+        <w:t xml:space="preserve"> at least</w:t>
+      </w:r>
+      <w:r>
+        <w:t xml:space="preserve"> for own sake,</w:t>
+      </w:r>
+      <w:r>
+        <w:t xml:space="preserve"> that they weren’t at odds anymore.</w:t>
+      </w:r>
+    </w:p>
+    <w:p>
+      <w:r>
+        <w:t>“You’d bail me out. “</w:t>
+      </w:r>
+      <w:r>
+        <w:t xml:space="preserve"> Harry </w:t>
+      </w:r>
+      <w:r>
+        <w:t>said</w:t>
+      </w:r>
+    </w:p>
+    <w:p>
+      <w:r>
+        <w:t>“</w:t>
+      </w:r>
+      <w:r>
+        <w:t>I’</w:t>
+      </w:r>
+      <w:r>
+        <w:t>ve done that enough</w:t>
+      </w:r>
+      <w:r>
+        <w:t xml:space="preserve"> times, thanks</w:t>
+      </w:r>
+      <w:r>
+        <w:t>. It’s Keith turn.</w:t>
+      </w:r>
+      <w:r>
+        <w:t>”</w:t>
+      </w:r>
+      <w:r>
+        <w:t xml:space="preserve"> She responded</w:t>
+      </w:r>
+    </w:p>
+    <w:p>
+      <w:r>
+        <w:t>“At least Keith doesn’t lecture.”</w:t>
+      </w:r>
+    </w:p>
+    <w:p>
+      <w:r>
+        <w:lastRenderedPageBreak/>
+        <w:t>“No, but he does make you pay him back.”</w:t>
+      </w:r>
+    </w:p>
+    <w:p>
+      <w:r>
+        <w:t>“Oh yeah. I’d forgotten about that. Can</w:t>
+      </w:r>
+      <w:r>
+        <w:t xml:space="preserve"> I</w:t>
+      </w:r>
+      <w:r>
+        <w:t xml:space="preserve"> borrow 20</w:t>
+      </w:r>
+      <w:r>
+        <w:t>0</w:t>
+      </w:r>
+      <w:r>
+        <w:t xml:space="preserve"> bucks from you?”</w:t>
+      </w:r>
+    </w:p>
+    <w:p>
+      <w:r>
+        <w:t>At that P</w:t>
+      </w:r>
+      <w:r>
+        <w:t>iper stopped working on his injuries</w:t>
+      </w:r>
+      <w:r>
+        <w:t>, brough</w:t>
+      </w:r>
+      <w:r>
+        <w:t>t her hands down and glared him. H</w:t>
+      </w:r>
+      <w:r>
+        <w:t xml:space="preserve">er brown </w:t>
+      </w:r>
+      <w:r>
+        <w:t>eyes dug into his soul while</w:t>
+      </w:r>
+      <w:r>
+        <w:t xml:space="preserve"> her </w:t>
+      </w:r>
+      <w:r>
+        <w:t>face settled into a</w:t>
+      </w:r>
+      <w:r>
+        <w:t xml:space="preserve"> trademark scowl.</w:t>
+      </w:r>
+      <w:r>
+        <w:t xml:space="preserve"> </w:t>
+      </w:r>
+      <w:r>
+        <w:t xml:space="preserve">Now Harrison had been on the receiving </w:t>
+      </w:r>
+      <w:r>
+        <w:t xml:space="preserve">end of </w:t>
+      </w:r>
+      <w:r>
+        <w:t>plenty of</w:t>
+      </w:r>
+      <w:r>
+        <w:t xml:space="preserve"> death-glares</w:t>
+      </w:r>
+      <w:r>
+        <w:t xml:space="preserve"> in the past, mostly coming from his elders, but Piper had a way of looking at him as if she was going cut his tongue out every time he said something out of place.</w:t>
+      </w:r>
+    </w:p>
+    <w:p>
+      <w:r>
+        <w:t>Harry was relie</w:t>
+      </w:r>
+      <w:r>
+        <w:t>ved when she decided to drop her gaze and begin the process of stitching his face back together.</w:t>
+      </w:r>
+    </w:p>
+    <w:p>
+      <w:r>
+        <w:t>“Just do me a favor: be more responsible”</w:t>
+      </w:r>
+      <w:r>
+        <w:t xml:space="preserve"> she began after a moment</w:t>
+      </w:r>
+      <w:r>
+        <w:t>’</w:t>
+      </w:r>
+      <w:r>
+        <w:t>s silence</w:t>
+      </w:r>
+    </w:p>
+    <w:p>
+      <w:r>
+        <w:t>“You sound like my disapproving girlfriend. Or my mother.”</w:t>
+      </w:r>
+    </w:p>
+    <w:p>
+      <w:r>
+        <w:t xml:space="preserve">“Your mother doesn’t patch you up after </w:t>
+      </w:r>
+      <w:r>
+        <w:t>fights</w:t>
+      </w:r>
+      <w:r>
+        <w:t>.</w:t>
+      </w:r>
+      <w:r>
+        <w:t>”</w:t>
+      </w:r>
+    </w:p>
+    <w:p>
+      <w:r>
+        <w:t>“Girlfriend it is then.”</w:t>
+      </w:r>
+    </w:p>
+    <w:p>
+      <w:r>
+        <w:t>Once again Piper stopped what she was doing. This time she set the needle down</w:t>
+      </w:r>
+      <w:r>
+        <w:t>, took off her gloves</w:t>
+      </w:r>
+      <w:r>
+        <w:t xml:space="preserve"> </w:t>
+      </w:r>
+      <w:r>
+        <w:t xml:space="preserve">and </w:t>
+      </w:r>
+      <w:r>
+        <w:t>punch him o</w:t>
+      </w:r>
+      <w:r>
+        <w:t>n his left shoulder.</w:t>
+      </w:r>
+    </w:p>
+    <w:p>
+      <w:r>
+        <w:t>“</w:t>
+      </w:r>
+      <w:r>
+        <w:t>Damnit</w:t>
+      </w:r>
+      <w:r>
+        <w:t xml:space="preserve"> Piper! </w:t>
+      </w:r>
+      <w:r>
+        <w:t>What happened to ‘Do no harm?’</w:t>
+      </w:r>
+      <w:r>
+        <w:t xml:space="preserve"> </w:t>
+      </w:r>
+      <w:r>
+        <w:t>”</w:t>
+      </w:r>
+    </w:p>
+    <w:p>
+      <w:r>
+        <w:t>Harry should’ve anticipated that. He knew he was pushing her buttons but he hadn’t counted on her attacking hi</w:t>
+      </w:r>
+      <w:r>
+        <w:t>m</w:t>
+      </w:r>
+      <w:r>
+        <w:t xml:space="preserve">. Piper knew where his injuries were so she’d picked a clean spot to </w:t>
+      </w:r>
+      <w:r>
+        <w:t>punch</w:t>
+      </w:r>
+      <w:r>
+        <w:t xml:space="preserve"> and thereby make her point: stop it or I will hurt yo</w:t>
+      </w:r>
+      <w:r>
+        <w:t>u</w:t>
+      </w:r>
+      <w:r>
+        <w:t>.</w:t>
+      </w:r>
+    </w:p>
+    <w:p>
+      <w:r>
+        <w:t xml:space="preserve">She inspected his </w:t>
+      </w:r>
+      <w:r>
+        <w:t xml:space="preserve">bad </w:t>
+      </w:r>
+      <w:r>
+        <w:t>arm briefly before disinfecting another needle</w:t>
+      </w:r>
+      <w:r>
+        <w:t>, replacing her gloves</w:t>
+      </w:r>
+      <w:r>
+        <w:t xml:space="preserve"> and getting back to working on his face.</w:t>
+      </w:r>
+    </w:p>
+    <w:p>
+      <w:r>
+        <w:t>“I</w:t>
+      </w:r>
+      <w:r>
+        <w:t xml:space="preserve"> can’t believe </w:t>
+      </w:r>
+      <w:r>
+        <w:t>Rick</w:t>
+      </w:r>
+      <w:r>
+        <w:t xml:space="preserve"> beat you</w:t>
+      </w:r>
+      <w:r>
+        <w:t xml:space="preserve"> this</w:t>
+      </w:r>
+      <w:r>
+        <w:t xml:space="preserve"> badly.</w:t>
+      </w:r>
+      <w:r>
+        <w:t>”</w:t>
+      </w:r>
+      <w:r>
+        <w:t xml:space="preserve"> She </w:t>
+      </w:r>
+      <w:r>
+        <w:t>stated</w:t>
+      </w:r>
+      <w:r>
+        <w:t xml:space="preserve"> out of the blue</w:t>
+      </w:r>
+      <w:r>
+        <w:t>.</w:t>
+      </w:r>
+    </w:p>
+    <w:p>
+      <w:r>
+        <w:t xml:space="preserve">“Do we have to talk about that </w:t>
+      </w:r>
+      <w:r>
+        <w:t>jerk-off</w:t>
+      </w:r>
+      <w:r>
+        <w:t>?”</w:t>
+      </w:r>
+      <w:r>
+        <w:t xml:space="preserve"> he replied.</w:t>
+      </w:r>
+    </w:p>
+    <w:p>
+      <w:r>
+        <w:t>“</w:t>
+      </w:r>
+      <w:r>
+        <w:t>Do you</w:t>
+      </w:r>
+      <w:r>
+        <w:t xml:space="preserve"> rather</w:t>
+      </w:r>
+      <w:r>
+        <w:t xml:space="preserve"> wanna</w:t>
+      </w:r>
+      <w:r>
+        <w:t xml:space="preserve"> talk about</w:t>
+      </w:r>
+      <w:r>
+        <w:t xml:space="preserve"> the time</w:t>
+      </w:r>
+      <w:r>
+        <w:t xml:space="preserve"> that Madison kid</w:t>
+      </w:r>
+      <w:r>
+        <w:t xml:space="preserve"> fucked</w:t>
+      </w:r>
+      <w:r>
+        <w:t xml:space="preserve"> you </w:t>
+      </w:r>
+      <w:r>
+        <w:t>up?</w:t>
+      </w:r>
+      <w:r>
+        <w:t>”</w:t>
+      </w:r>
+    </w:p>
+    <w:p>
+      <w:r>
+        <w:t>“I deserved that one.”</w:t>
+      </w:r>
+      <w:r>
+        <w:t xml:space="preserve"> </w:t>
+      </w:r>
+      <w:r>
+        <w:t>Harry</w:t>
+      </w:r>
+      <w:r>
+        <w:t xml:space="preserve"> said. He</w:t>
+      </w:r>
+      <w:r>
+        <w:t xml:space="preserve"> had to concede on that point. He was legitimately surprised that </w:t>
+      </w:r>
+      <w:r>
+        <w:t>Greg Madison</w:t>
+      </w:r>
+      <w:r>
+        <w:t xml:space="preserve"> hadn’t broken both his legs after the stunt that he pulled.</w:t>
+      </w:r>
+    </w:p>
+    <w:p>
+      <w:r>
+        <w:t>“</w:t>
+      </w:r>
+      <w:r>
+        <w:t>And this time?</w:t>
+      </w:r>
+      <w:r>
+        <w:t>”</w:t>
+      </w:r>
+      <w:r>
+        <w:t xml:space="preserve"> she said, looking him in the eye.</w:t>
+      </w:r>
+    </w:p>
+    <w:p>
+      <w:r>
+        <w:t>“Pipes, all I did was ask a question.”</w:t>
+      </w:r>
+    </w:p>
+    <w:p>
+      <w:r>
+        <w:t>“You went up to The Cheerleader at her own party and asked her whether she was jealous that her boyfriend has big</w:t>
+      </w:r>
+      <w:r>
+        <w:t>ger breasts than her. You</w:t>
+      </w:r>
+      <w:r>
+        <w:t xml:space="preserve"> shouldn’</w:t>
+      </w:r>
+      <w:r>
+        <w:t xml:space="preserve">t </w:t>
+      </w:r>
+      <w:r>
+        <w:t>be surprised about</w:t>
       </w:r>
       <w:r>
         <w:t>,</w:t>
       </w:r>
       <w:r>
-        <w:t xml:space="preserve"> at least</w:t>
-      </w:r>
-      <w:r>
-        <w:t xml:space="preserve"> for own sake,</w:t>
-      </w:r>
-      <w:r>
-        <w:t xml:space="preserve"> that they weren’t at odds anymore.</w:t>
-      </w:r>
-    </w:p>
-    <w:p>
-      <w:r>
-        <w:t>“You’d bail me out. “</w:t>
-      </w:r>
-      <w:r>
-        <w:t xml:space="preserve"> Harry </w:t>
-      </w:r>
-      <w:r>
-        <w:t>said</w:t>
+        <w:t xml:space="preserve"> you</w:t>
+      </w:r>
+      <w:r>
+        <w:t xml:space="preserve"> know</w:t>
+      </w:r>
+      <w:r>
+        <w:t>, this</w:t>
+      </w:r>
+      <w:r>
+        <w:t>.”</w:t>
+      </w:r>
+      <w:r>
+        <w:t xml:space="preserve"> She said pointing at his injuries.</w:t>
+      </w:r>
+      <w:r>
+        <w:t xml:space="preserve"> </w:t>
+      </w:r>
+    </w:p>
+    <w:p>
+      <w:r>
+        <w:lastRenderedPageBreak/>
+        <w:t xml:space="preserve">Well that wasn’t the entire story exactly. </w:t>
+      </w:r>
+      <w:r>
+        <w:t>T</w:t>
+      </w:r>
+      <w:r>
+        <w:t>he girl’s boyfriend had caught him staring</w:t>
+      </w:r>
+      <w:r>
+        <w:t xml:space="preserve"> at her chest</w:t>
+      </w:r>
+      <w:r>
+        <w:t xml:space="preserve"> and it </w:t>
+      </w:r>
+      <w:r>
+        <w:t>was all downhill from there</w:t>
+      </w:r>
+      <w:r>
+        <w:t xml:space="preserve">. </w:t>
+      </w:r>
+      <w:r>
+        <w:t>Were</w:t>
+      </w:r>
+      <w:r>
+        <w:t xml:space="preserve"> it</w:t>
+      </w:r>
+      <w:r>
+        <w:t xml:space="preserve"> </w:t>
+      </w:r>
+      <w:r>
+        <w:t>Amy</w:t>
+      </w:r>
+      <w:r>
+        <w:t xml:space="preserve"> herself</w:t>
+      </w:r>
+      <w:r>
+        <w:t xml:space="preserve"> who’d caught him</w:t>
+      </w:r>
+      <w:r>
+        <w:t>, he’d simply compliment</w:t>
+      </w:r>
+      <w:r>
+        <w:t xml:space="preserve"> the logo on</w:t>
+      </w:r>
+      <w:r>
+        <w:t xml:space="preserve"> her t-shirt and move on but it was</w:t>
+      </w:r>
+      <w:r>
+        <w:t>n’t her</w:t>
+      </w:r>
+      <w:r>
+        <w:t xml:space="preserve"> who’d</w:t>
+      </w:r>
+      <w:r>
+        <w:t xml:space="preserve"> found</w:t>
+      </w:r>
+      <w:r>
+        <w:t xml:space="preserve"> him</w:t>
+      </w:r>
+      <w:r>
+        <w:t xml:space="preserve"> out</w:t>
+      </w:r>
+      <w:r>
+        <w:t>. Though i</w:t>
+      </w:r>
+      <w:r>
+        <w:t>n Harry’s defence</w:t>
+      </w:r>
+      <w:r>
+        <w:t>,</w:t>
+      </w:r>
+      <w:r>
+        <w:t xml:space="preserve"> he had offered to stare at </w:t>
+      </w:r>
+      <w:r>
+        <w:t>the boyfriend’s</w:t>
+      </w:r>
+      <w:r>
+        <w:t xml:space="preserve"> cleavage instead of at Amy’s but he doubted that the guy had appreciated the sentiment. </w:t>
+      </w:r>
+    </w:p>
+    <w:p>
+      <w:r>
+        <w:t>“The girl has a name, Pipes.”</w:t>
+      </w:r>
+    </w:p>
+    <w:p>
+      <w:r>
+        <w:t>“I don’t acknowledge</w:t>
+      </w:r>
+      <w:r>
+        <w:t xml:space="preserve"> blonde</w:t>
+      </w:r>
+      <w:r>
+        <w:t xml:space="preserve"> </w:t>
+      </w:r>
+      <w:r>
+        <w:t>bimbos.”</w:t>
+      </w:r>
+    </w:p>
+    <w:p>
+      <w:r>
+        <w:t xml:space="preserve">In an uncommon display of restraint </w:t>
+      </w:r>
+      <w:r>
+        <w:t>Harry</w:t>
+      </w:r>
+      <w:r>
+        <w:t xml:space="preserve"> fou</w:t>
+      </w:r>
+      <w:r>
+        <w:t>ght</w:t>
+      </w:r>
+      <w:r>
+        <w:t xml:space="preserve"> back</w:t>
+      </w:r>
+      <w:r>
+        <w:t xml:space="preserve"> the urge to point out to</w:t>
+      </w:r>
+      <w:r>
+        <w:t xml:space="preserve"> Piper</w:t>
+      </w:r>
+      <w:r>
+        <w:t xml:space="preserve"> that she</w:t>
+      </w:r>
+      <w:r>
+        <w:t xml:space="preserve"> was </w:t>
+      </w:r>
+      <w:r>
+        <w:t>a natural</w:t>
+      </w:r>
+      <w:r>
+        <w:t xml:space="preserve"> blonde</w:t>
+      </w:r>
+      <w:r>
+        <w:t>. The last thing he wanted was another attack on his good arm.</w:t>
+      </w:r>
+    </w:p>
+    <w:p>
+      <w:r>
+        <w:t>“I don’t think Amy is a natural bl-” he began</w:t>
+      </w:r>
+    </w:p>
+    <w:p>
+      <w:r>
+        <w:t xml:space="preserve">Before he could finish Piper closed her eyes and </w:t>
+      </w:r>
+      <w:r>
+        <w:t>pinched the air between them. She clutched all</w:t>
+      </w:r>
+      <w:r>
+        <w:t xml:space="preserve"> five</w:t>
+      </w:r>
+      <w:r>
+        <w:t xml:space="preserve"> of</w:t>
+      </w:r>
+      <w:r>
+        <w:t xml:space="preserve"> her fingers together,</w:t>
+      </w:r>
+      <w:r>
+        <w:t xml:space="preserve"> </w:t>
+      </w:r>
+      <w:r>
+        <w:t>producing</w:t>
+      </w:r>
+      <w:r>
+        <w:t xml:space="preserve"> the u</w:t>
+      </w:r>
+      <w:r>
+        <w:t>niversal sign for ‘shut-the-fuck-up’</w:t>
+      </w:r>
+      <w:r>
+        <w:t xml:space="preserve">. </w:t>
+      </w:r>
+    </w:p>
+    <w:p>
+      <w:r>
+        <w:t>“That is completely beside the point.” She said</w:t>
+      </w:r>
+      <w:r>
+        <w:t>, her eyes still closed</w:t>
+      </w:r>
+      <w:r>
+        <w:t>.</w:t>
       </w:r>
     </w:p>
     <w:p>
@@ -220,149 +888,234 @@
         <w:t>“</w:t>
       </w:r>
       <w:r>
-        <w:t>I’</w:t>
-      </w:r>
-      <w:r>
-        <w:t>ve done that enough</w:t>
-      </w:r>
-      <w:r>
-        <w:t xml:space="preserve"> times, thanks</w:t>
-      </w:r>
-      <w:r>
-        <w:t>. It’s Keith turn.</w:t>
+        <w:t xml:space="preserve">What </w:t>
+      </w:r>
+      <w:r>
+        <w:t>IS</w:t>
+      </w:r>
+      <w:r>
+        <w:t xml:space="preserve"> the point?</w:t>
       </w:r>
       <w:r>
         <w:t>”</w:t>
       </w:r>
       <w:r>
-        <w:t xml:space="preserve"> She responded</w:t>
-      </w:r>
-    </w:p>
-    <w:p>
-      <w:r>
-        <w:t>“You take turns?”</w:t>
-      </w:r>
-    </w:p>
-    <w:p>
-      <w:r>
-        <w:t>“We developed a system after the whole Pink Fruit incident”</w:t>
-      </w:r>
-    </w:p>
-    <w:p>
-      <w:r>
-        <w:t>“You do care about me.”</w:t>
+        <w:t xml:space="preserve"> he asked </w:t>
+      </w:r>
+    </w:p>
+    <w:p>
+      <w:r>
+        <w:t>“That you, my friend,</w:t>
+      </w:r>
+      <w:r>
+        <w:t xml:space="preserve"> are</w:t>
+      </w:r>
+      <w:r>
+        <w:t xml:space="preserve"> an asshole.”</w:t>
+      </w:r>
+    </w:p>
+    <w:p>
+      <w:r>
+        <w:t>“A loveable asshole?”</w:t>
+      </w:r>
+    </w:p>
+    <w:p>
+      <w:r>
+        <w:t>“No, just the regular kind.”</w:t>
+      </w:r>
+      <w:r>
+        <w:t xml:space="preserve"> Piper replied</w:t>
+      </w:r>
+    </w:p>
+    <w:p>
+      <w:r>
+        <w:t>“I still think it was a legitimate question.”</w:t>
+      </w:r>
+    </w:p>
+    <w:p>
+      <w:r>
+        <w:t>“And I still think it was stupid.”</w:t>
+      </w:r>
+    </w:p>
+    <w:p>
+      <w:r>
+        <w:t>“See th</w:t>
+      </w:r>
+      <w:r>
+        <w:t>is</w:t>
+      </w:r>
+      <w:r>
+        <w:t>?</w:t>
+      </w:r>
+      <w:r>
+        <w:t xml:space="preserve"> This is why </w:t>
+      </w:r>
+      <w:r>
+        <w:t>people do</w:t>
+      </w:r>
+      <w:r>
+        <w:t>n’t like you.</w:t>
+      </w:r>
+      <w:r>
+        <w:t>”</w:t>
+      </w:r>
+      <w:r>
+        <w:t xml:space="preserve"> Harry</w:t>
+      </w:r>
+      <w:r>
+        <w:t xml:space="preserve"> said, crossing his arms. </w:t>
+      </w:r>
+      <w:r>
+        <w:t>Once upon a time he had thought that but now he knew that it</w:t>
+      </w:r>
+      <w:r>
+        <w:t xml:space="preserve"> wasn’t true</w:t>
+      </w:r>
+      <w:r>
+        <w:t>.</w:t>
+      </w:r>
+      <w:r>
+        <w:t xml:space="preserve"> </w:t>
+      </w:r>
+      <w:r>
+        <w:t>Regardless,</w:t>
+      </w:r>
+      <w:r>
+        <w:t xml:space="preserve"> he</w:t>
+      </w:r>
+      <w:r>
+        <w:t xml:space="preserve"> still</w:t>
+      </w:r>
+      <w:r>
+        <w:t xml:space="preserve"> wanted to see her reaction.</w:t>
+      </w:r>
+    </w:p>
+    <w:p>
+      <w:r>
+        <w:t>“</w:t>
+      </w:r>
+      <w:r>
+        <w:t>T</w:t>
+      </w:r>
+      <w:r>
+        <w:t xml:space="preserve">hen </w:t>
+      </w:r>
+      <w:r>
+        <w:t>people</w:t>
+      </w:r>
+      <w:r>
+        <w:t xml:space="preserve"> can go fuck themselves.”</w:t>
+      </w:r>
+      <w:r>
+        <w:t xml:space="preserve"> Piper replied, not even lifting her eyes from the cut above his eyebrow.</w:t>
+      </w:r>
+    </w:p>
+    <w:p>
+      <w:r>
+        <w:t>“Including me?”</w:t>
+      </w:r>
+    </w:p>
+    <w:p>
+      <w:r>
+        <w:t>“No.</w:t>
+      </w:r>
+      <w:r>
+        <w:t xml:space="preserve"> </w:t>
+      </w:r>
+      <w:r>
+        <w:t>B</w:t>
+      </w:r>
+      <w:r>
+        <w:t xml:space="preserve">ecause </w:t>
+      </w:r>
+      <w:r>
+        <w:t>you</w:t>
+      </w:r>
+      <w:r>
+        <w:t xml:space="preserve"> enjoy fucking yourself</w:t>
+      </w:r>
+      <w:r>
+        <w:t>.”</w:t>
+      </w:r>
+      <w:r>
+        <w:t xml:space="preserve"> She added. This time she looked him in the eye as she said it.</w:t>
+      </w:r>
+    </w:p>
+    <w:p>
+      <w:r>
+        <w:t>“</w:t>
+      </w:r>
+      <w:r>
+        <w:t>You do care about me.</w:t>
+      </w:r>
+      <w:r>
+        <w:t>”</w:t>
+      </w:r>
+    </w:p>
+    <w:p>
+      <w:r>
+        <w:t>“Not in the mood</w:t>
+      </w:r>
+      <w:r>
+        <w:t>,</w:t>
+      </w:r>
+      <w:r>
+        <w:t xml:space="preserve"> Harrison.”</w:t>
+      </w:r>
+    </w:p>
+    <w:p>
+      <w:r>
+        <w:t>“Well I like you too.”</w:t>
+      </w:r>
+    </w:p>
+    <w:p>
+      <w:r>
+        <w:t>Piper made a show of rolling her eyes and shaking her head but Harry saw through the act. While she normally had a flawless poker-face, tonight</w:t>
+      </w:r>
+      <w:r>
+        <w:t xml:space="preserve"> he could see her lips curling in an ever so slight lop</w:t>
+      </w:r>
+      <w:r>
+        <w:t xml:space="preserve">sided smile. </w:t>
+      </w:r>
+      <w:r>
+        <w:t>F</w:t>
+      </w:r>
+      <w:r>
+        <w:t xml:space="preserve">or a change, she wasn’t scowling. </w:t>
+      </w:r>
+      <w:r>
+        <w:t xml:space="preserve"> </w:t>
       </w:r>
     </w:p>
     <w:p>
       <w:r>
         <w:lastRenderedPageBreak/>
-        <w:t>“Just don’t do anything stupid for the next 5 minutes”</w:t>
-      </w:r>
-    </w:p>
-    <w:p>
-      <w:r>
-        <w:t>“At least Keith doesn’t lecture.”</w:t>
-      </w:r>
-    </w:p>
-    <w:p>
-      <w:r>
-        <w:t>“No, but he does make you pay him back.”</w:t>
-      </w:r>
-    </w:p>
-    <w:p>
-      <w:r>
-        <w:t>“Oh yeah. I’d forgotten about that. Can</w:t>
-      </w:r>
-      <w:r>
-        <w:t xml:space="preserve"> I</w:t>
-      </w:r>
-      <w:r>
-        <w:t xml:space="preserve"> borrow 20</w:t>
-      </w:r>
-      <w:r>
-        <w:t>0</w:t>
-      </w:r>
-      <w:r>
-        <w:t xml:space="preserve"> bucks from you?”</w:t>
-      </w:r>
-    </w:p>
-    <w:p>
-      <w:r>
-        <w:t>At that P</w:t>
-      </w:r>
-      <w:r>
-        <w:t>iper stopped working on his injuries</w:t>
-      </w:r>
-      <w:r>
-        <w:t>, brough</w:t>
-      </w:r>
-      <w:r>
-        <w:t>t her hands down and glared him. H</w:t>
-      </w:r>
-      <w:r>
-        <w:t xml:space="preserve">er brown </w:t>
-      </w:r>
-      <w:r>
-        <w:t>eyes dug into his soul while</w:t>
-      </w:r>
-      <w:r>
-        <w:t xml:space="preserve"> her </w:t>
-      </w:r>
-      <w:r>
-        <w:t>face settled into a</w:t>
-      </w:r>
-      <w:r>
-        <w:t xml:space="preserve"> trademark scowl.</w:t>
+        <w:t>“There. You</w:t>
+      </w:r>
+      <w:r>
+        <w:t>r wounds are clean and you</w:t>
+      </w:r>
+      <w:r>
+        <w:t>’re all sewn up.</w:t>
+      </w:r>
+      <w:r>
+        <w:t xml:space="preserve"> I don’t think your arm is broken</w:t>
+      </w:r>
+      <w:r>
+        <w:t xml:space="preserve"> or fractured</w:t>
       </w:r>
       <w:r>
         <w:t xml:space="preserve"> </w:t>
       </w:r>
       <w:r>
-        <w:t xml:space="preserve">Now Harrison had been on the receiving </w:t>
-      </w:r>
-      <w:r>
-        <w:t xml:space="preserve">end of </w:t>
-      </w:r>
-      <w:r>
-        <w:t>plenty of</w:t>
-      </w:r>
-      <w:r>
-        <w:t xml:space="preserve"> death-glares</w:t>
-      </w:r>
-      <w:r>
-        <w:t xml:space="preserve"> in the past, mostly coming from his elders, but Piper had a way of looking at him as if she was going cut his tongue out every time he said something out of place.</w:t>
-      </w:r>
-    </w:p>
-    <w:p>
-      <w:r>
-        <w:t>Harry was relie</w:t>
-      </w:r>
-      <w:r>
-        <w:t>ved when she decided to drop her gaze and begin the process of stitching his face back together.</w:t>
-      </w:r>
-    </w:p>
-    <w:p>
-      <w:r>
-        <w:t>“Just do me a favor: be more responsible”</w:t>
-      </w:r>
-      <w:r>
-        <w:t xml:space="preserve"> she began after a moment</w:t>
-      </w:r>
-      <w:r>
-        <w:t>’</w:t>
-      </w:r>
-      <w:r>
-        <w:t>s silence</w:t>
-      </w:r>
-    </w:p>
-    <w:p>
-      <w:r>
-        <w:t>“You sound like my disapproving girlfriend. Or my mother.”</w:t>
-      </w:r>
-    </w:p>
-    <w:p>
-      <w:r>
-        <w:t>“Your mother doesn’t patch you up after you get butt kicked</w:t>
+        <w:t xml:space="preserve">but get </w:t>
+      </w:r>
+      <w:r>
+        <w:t>to a doctor</w:t>
+      </w:r>
+      <w:r>
+        <w:t xml:space="preserve"> anyways</w:t>
       </w:r>
       <w:r>
         <w:t>.</w:t>
@@ -373,63 +1126,177 @@
     </w:p>
     <w:p>
       <w:r>
-        <w:t>“Girlfriend it is then.”</w:t>
-      </w:r>
-    </w:p>
-    <w:p>
-      <w:r>
-        <w:t xml:space="preserve">Once again Piper stopped what she was doing. This time she set the needle down </w:t>
-      </w:r>
-      <w:r>
-        <w:t xml:space="preserve">and </w:t>
-      </w:r>
-      <w:r>
-        <w:t>punch him o</w:t>
-      </w:r>
-      <w:r>
-        <w:t>n his left shoulder.</w:t>
-      </w:r>
-    </w:p>
-    <w:p>
-      <w:r>
-        <w:t>“Ouch Piper! Take it easy.</w:t>
-      </w:r>
-      <w:r>
-        <w:t xml:space="preserve"> What happened to ‘Do no harm?’</w:t>
+        <w:t>“Thanks doc.”</w:t>
+      </w:r>
+    </w:p>
+    <w:p>
+      <w:r>
+        <w:t>“</w:t>
+      </w:r>
+      <w:r>
+        <w:t>Just</w:t>
+      </w:r>
+      <w:r>
+        <w:t xml:space="preserve"> remember: You don’t block punches with your face.”</w:t>
+      </w:r>
+    </w:p>
+    <w:p>
+      <w:r>
+        <w:t>“</w:t>
+      </w:r>
+      <w:r>
+        <w:t>She makes jokes.</w:t>
+      </w:r>
+      <w:r>
+        <w:t>”</w:t>
+      </w:r>
+      <w:r>
+        <w:t xml:space="preserve"> He observed</w:t>
+      </w:r>
+    </w:p>
+    <w:p>
+      <w:r>
+        <w:t>“</w:t>
+      </w:r>
+      <w:r>
+        <w:t>Only once her work is done</w:t>
+      </w:r>
+      <w:r>
+        <w:t>.”</w:t>
+      </w:r>
+    </w:p>
+    <w:p>
+      <w:r>
+        <w:t xml:space="preserve">Piper packed </w:t>
+      </w:r>
+      <w:r>
+        <w:t>her kit</w:t>
+      </w:r>
+      <w:r>
+        <w:t xml:space="preserve"> away</w:t>
+      </w:r>
+      <w:r>
+        <w:t xml:space="preserve"> and</w:t>
+      </w:r>
+      <w:r>
+        <w:t xml:space="preserve"> they shared a cup of coffee before</w:t>
+      </w:r>
+      <w:r>
+        <w:t xml:space="preserve"> Harry, declining </w:t>
+      </w:r>
+      <w:r>
+        <w:t>her offer to walk him home</w:t>
+      </w:r>
+      <w:r>
+        <w:t xml:space="preserve">, </w:t>
+      </w:r>
+      <w:r>
+        <w:t xml:space="preserve">eventually </w:t>
+      </w:r>
+      <w:r>
+        <w:t>readied himself to leave. At the doorway he leaned in and threw his arms around her, pressing their bodies together.</w:t>
+      </w:r>
+    </w:p>
+    <w:p>
+      <w:r>
+        <w:t>“Do we really have to – ”</w:t>
+      </w:r>
+    </w:p>
+    <w:p>
+      <w:r>
+        <w:t>“Too late, Pipes.” He said, cutting her off</w:t>
+      </w:r>
+    </w:p>
+    <w:p>
+      <w:r>
+        <w:t>“Okay fine.”</w:t>
+      </w:r>
+      <w:r>
+        <w:t xml:space="preserve"> She said, dropping her shoulders and exhaling theatrically. She slipped one hand around his waist and patted him on the back with the other.</w:t>
+      </w:r>
+    </w:p>
+    <w:p>
+      <w:r>
+        <w:t>Piper hated hugging</w:t>
+      </w:r>
+      <w:r>
+        <w:t xml:space="preserve"> (and being touched in general)</w:t>
+      </w:r>
+      <w:r>
+        <w:t xml:space="preserve"> but Harry was feeling sentimental and he really was grateful to her</w:t>
+      </w:r>
+      <w:r>
+        <w:t>.</w:t>
       </w:r>
       <w:r>
         <w:t xml:space="preserve"> </w:t>
       </w:r>
       <w:r>
-        <w:t>”</w:t>
-      </w:r>
-    </w:p>
-    <w:p>
-      <w:r>
-        <w:t>Harry should’ve anticipated that. He knew he was pushing her buttons but he hadn’t counted on her attacking hi</w:t>
-      </w:r>
-      <w:r>
-        <w:t>m</w:t>
-      </w:r>
-      <w:r>
-        <w:t xml:space="preserve">. Piper knew where his injuries were so she’d picked a clean spot to </w:t>
-      </w:r>
-      <w:r>
-        <w:t>punch</w:t>
-      </w:r>
-      <w:r>
-        <w:t xml:space="preserve"> and thereby make her point: stop it or I will hurt your good arm.</w:t>
-      </w:r>
-    </w:p>
-    <w:p>
-      <w:r>
-        <w:t xml:space="preserve">She inspected his </w:t>
-      </w:r>
-      <w:r>
-        <w:t xml:space="preserve">bad </w:t>
-      </w:r>
-      <w:r>
-        <w:t>arm briefly before disinfecting another needle and getting back to working on his face.</w:t>
+        <w:t>E</w:t>
+      </w:r>
+      <w:r>
+        <w:t>ven though he’d never admit it</w:t>
+      </w:r>
+      <w:r>
+        <w:t xml:space="preserve"> to her face</w:t>
+      </w:r>
+      <w:r>
+        <w:t xml:space="preserve"> – he was grateful for her. Of course if he knew Piper at all, </w:t>
+      </w:r>
+      <w:r>
+        <w:t>s</w:t>
+      </w:r>
+      <w:r>
+        <w:t>he’d probably be counting down th</w:t>
+      </w:r>
+      <w:r>
+        <w:t>e seconds until he let go</w:t>
+      </w:r>
+      <w:r>
+        <w:t>. Harry</w:t>
+      </w:r>
+      <w:r>
+        <w:t xml:space="preserve"> let the hug last for </w:t>
+      </w:r>
+      <w:r>
+        <w:t>five</w:t>
+      </w:r>
+      <w:r>
+        <w:t xml:space="preserve"> seconds and then decided to have some fun. </w:t>
+      </w:r>
+    </w:p>
+    <w:p>
+      <w:r>
+        <w:t xml:space="preserve">Seven seconds. </w:t>
+      </w:r>
+    </w:p>
+    <w:p>
+      <w:r>
+        <w:t>“Harry?”</w:t>
+      </w:r>
+    </w:p>
+    <w:p>
+      <w:r>
+        <w:t>Ten</w:t>
+      </w:r>
+      <w:r>
+        <w:t xml:space="preserve"> seconds. </w:t>
+      </w:r>
+    </w:p>
+    <w:p>
+      <w:r>
+        <w:t>“Harrison.”</w:t>
+      </w:r>
+    </w:p>
+    <w:p>
+      <w:r>
+        <w:t>T</w:t>
+      </w:r>
+      <w:r>
+        <w:t>hirteen</w:t>
+      </w:r>
+      <w:r>
+        <w:t xml:space="preserve"> seconds. </w:t>
       </w:r>
     </w:p>
     <w:p>
@@ -437,361 +1304,46 @@
         <w:t>“</w:t>
       </w:r>
       <w:r>
-        <w:t xml:space="preserve">He really did a number on you. </w:t>
-      </w:r>
-      <w:r>
-        <w:t>I</w:t>
-      </w:r>
-      <w:r>
-        <w:t xml:space="preserve"> can’t believe you managed to piss Rick off that badly.</w:t>
-      </w:r>
-      <w:r>
-        <w:t>”</w:t>
-      </w:r>
-      <w:r>
-        <w:t xml:space="preserve"> She </w:t>
-      </w:r>
-      <w:r>
-        <w:t>stated</w:t>
-      </w:r>
-      <w:r>
-        <w:t xml:space="preserve"> out of the blue</w:t>
-      </w:r>
-      <w:r>
-        <w:t>.</w:t>
-      </w:r>
-    </w:p>
-    <w:p>
-      <w:r>
-        <w:t>“Do we have to talk about that asshole?”</w:t>
-      </w:r>
-      <w:r>
-        <w:t xml:space="preserve"> he replied.</w:t>
-      </w:r>
-    </w:p>
-    <w:p>
-      <w:r>
-        <w:t>“Would you rather talk about the beating the Madison kid gave you last year?”</w:t>
-      </w:r>
-    </w:p>
-    <w:p>
-      <w:r>
-        <w:t>“Okay, I may have actually deserved that one.”</w:t>
-      </w:r>
-      <w:r>
-        <w:t xml:space="preserve"> </w:t>
-      </w:r>
-      <w:r>
-        <w:t>Harry</w:t>
-      </w:r>
-      <w:r>
-        <w:t xml:space="preserve"> said. He</w:t>
-      </w:r>
-      <w:r>
-        <w:t xml:space="preserve"> had to concede on that point. He was legitimately surprised that </w:t>
-      </w:r>
-      <w:r>
-        <w:t>Greg Madison</w:t>
-      </w:r>
-      <w:r>
-        <w:t xml:space="preserve"> hadn’t broken both his legs after the stunt that he pulled.</w:t>
-      </w:r>
-    </w:p>
-    <w:p>
-      <w:r>
-        <w:t>“As opposed to your innocence this time?”</w:t>
-      </w:r>
-      <w:r>
-        <w:t xml:space="preserve"> she said, looking him in the eye.</w:t>
-      </w:r>
-    </w:p>
-    <w:p>
-      <w:r>
-        <w:t>“Pipes, all I did was ask a question.”</w:t>
-      </w:r>
-    </w:p>
-    <w:p>
-      <w:r>
-        <w:lastRenderedPageBreak/>
-        <w:t xml:space="preserve">“You went up to The Cheerleader at her own party and asked her whether she was jealous that her Jock boyfriend has bigger breasts than her. You really shouldn’t be surprised that he was upset.” </w:t>
-      </w:r>
-    </w:p>
-    <w:p>
-      <w:r>
-        <w:t xml:space="preserve">Well that wasn’t the entire story exactly. </w:t>
-      </w:r>
-      <w:r>
-        <w:t>T</w:t>
-      </w:r>
-      <w:r>
-        <w:t>he girl’s boyfriend had caught him staring</w:t>
-      </w:r>
-      <w:r>
-        <w:t xml:space="preserve"> at her chest</w:t>
-      </w:r>
-      <w:r>
-        <w:t xml:space="preserve"> and it </w:t>
-      </w:r>
-      <w:r>
-        <w:t>was all downhill from there</w:t>
-      </w:r>
-      <w:r>
-        <w:t xml:space="preserve">. In Harry’s </w:t>
-      </w:r>
-      <w:proofErr w:type="spellStart"/>
-      <w:r>
-        <w:t>defence</w:t>
-      </w:r>
-      <w:proofErr w:type="spellEnd"/>
-      <w:r>
-        <w:t>,</w:t>
-      </w:r>
-      <w:r>
-        <w:t xml:space="preserve"> though,</w:t>
-      </w:r>
-      <w:r>
-        <w:t xml:space="preserve"> he had offered to stare at The Jock’s cleavage instead of at Amy’s but he doubted that the guy had appreciated the sentiment. </w:t>
-      </w:r>
-    </w:p>
-    <w:p>
-      <w:r>
-        <w:t>“The girl has a name, Pipes.”</w:t>
-      </w:r>
-    </w:p>
-    <w:p>
-      <w:r>
-        <w:t>“I don’t acknowledge</w:t>
-      </w:r>
-      <w:r>
-        <w:t xml:space="preserve"> blonde</w:t>
-      </w:r>
-      <w:r>
-        <w:t xml:space="preserve"> </w:t>
-      </w:r>
-      <w:r>
-        <w:t>bimbos. And that’s beside the point.”</w:t>
-      </w:r>
-    </w:p>
-    <w:p>
-      <w:r>
-        <w:t xml:space="preserve">In an uncommon display of restraint </w:t>
-      </w:r>
-      <w:r>
-        <w:t>Harry</w:t>
-      </w:r>
-      <w:r>
-        <w:t xml:space="preserve"> fou</w:t>
-      </w:r>
-      <w:r>
-        <w:t>ght</w:t>
-      </w:r>
-      <w:r>
-        <w:t xml:space="preserve"> back</w:t>
-      </w:r>
-      <w:r>
-        <w:t xml:space="preserve"> the urge to point out to</w:t>
-      </w:r>
-      <w:r>
-        <w:t xml:space="preserve"> Piper</w:t>
-      </w:r>
-      <w:r>
-        <w:t xml:space="preserve"> that she</w:t>
-      </w:r>
-      <w:r>
-        <w:t xml:space="preserve"> was </w:t>
-      </w:r>
-      <w:r>
-        <w:t>a natural</w:t>
-      </w:r>
-      <w:r>
-        <w:t xml:space="preserve"> blonde</w:t>
-      </w:r>
-      <w:r>
-        <w:t>. The last thing he wanted was another attack on his good arm.</w:t>
+        <w:t>Enou</w:t>
+      </w:r>
+      <w:r>
+        <w:t>gh!</w:t>
+      </w:r>
+      <w:r>
+        <w:t xml:space="preserve"> Enough hugging </w:t>
+      </w:r>
+      <w:r>
+        <w:t>god</w:t>
       </w:r>
       <w:bookmarkStart w:id="0" w:name="_GoBack"/>
       <w:bookmarkEnd w:id="0"/>
-    </w:p>
-    <w:p>
-      <w:r>
-        <w:t>“Which is?”</w:t>
-      </w:r>
-      <w:r>
-        <w:t xml:space="preserve"> he asked </w:t>
-      </w:r>
-    </w:p>
-    <w:p>
-      <w:r>
-        <w:t>“That you, my friend,</w:t>
-      </w:r>
-      <w:r>
-        <w:t xml:space="preserve"> are</w:t>
-      </w:r>
-      <w:r>
-        <w:t xml:space="preserve"> an asshole.”</w:t>
-      </w:r>
-      <w:r>
-        <w:t xml:space="preserve"> She replied</w:t>
-      </w:r>
-    </w:p>
-    <w:p>
-      <w:r>
-        <w:t>“A loveable asshole?”</w:t>
-      </w:r>
-    </w:p>
-    <w:p>
-      <w:r>
-        <w:t>“No, just the regular kind.”</w:t>
-      </w:r>
-    </w:p>
-    <w:p>
-      <w:r>
-        <w:t>“I still think it was a legitimate question.”</w:t>
-      </w:r>
-    </w:p>
-    <w:p>
-      <w:r>
-        <w:t>“And I still think it was stupid.”</w:t>
-      </w:r>
-    </w:p>
-    <w:p>
-      <w:r>
-        <w:t>“See these</w:t>
-      </w:r>
-      <w:r>
-        <w:t xml:space="preserve"> judgement sessions of yours? They’re the exact reason that everyone thinks that you are an unlikable person.”</w:t>
-      </w:r>
-      <w:r>
-        <w:t xml:space="preserve"> Harry</w:t>
-      </w:r>
-      <w:r>
-        <w:t xml:space="preserve"> said, crossing his arms. </w:t>
-      </w:r>
-      <w:r>
-        <w:t>Once upon a time he had thought that but now he knew that it</w:t>
-      </w:r>
-      <w:r>
-        <w:t xml:space="preserve"> wasn’t true</w:t>
+      <w:r>
+        <w:t>damn it</w:t>
       </w:r>
       <w:r>
         <w:t>.</w:t>
       </w:r>
       <w:r>
-        <w:t xml:space="preserve"> </w:t>
-      </w:r>
-      <w:r>
-        <w:t>Regardless,</w:t>
-      </w:r>
-      <w:r>
-        <w:t xml:space="preserve"> he</w:t>
-      </w:r>
-      <w:r>
-        <w:t xml:space="preserve"> still</w:t>
-      </w:r>
-      <w:r>
-        <w:t xml:space="preserve"> wanted to see her reaction.</w:t>
-      </w:r>
-    </w:p>
-    <w:p>
-      <w:r>
-        <w:t>“Well then everyone can go fuck themselves.”</w:t>
-      </w:r>
-      <w:r>
-        <w:t xml:space="preserve"> Piper replied, not even lifting her eyes from the cut above his eyebrow.</w:t>
-      </w:r>
-    </w:p>
-    <w:p>
-      <w:r>
-        <w:t>“Including me?”</w:t>
-      </w:r>
-    </w:p>
-    <w:p>
-      <w:r>
-        <w:t>“No. But on</w:t>
-      </w:r>
-      <w:r>
-        <w:t>ly because I know you’d enjoy fucking yourself</w:t>
-      </w:r>
-      <w:r>
-        <w:t>.”</w:t>
-      </w:r>
-    </w:p>
-    <w:p>
-      <w:r>
-        <w:t>“You know somewhere deep down in that cold, black heart of yours I’m fairly certain that you like me.”</w:t>
-      </w:r>
-    </w:p>
-    <w:p>
-      <w:r>
-        <w:t>“Not in the mood Harrison.”</w:t>
-      </w:r>
-    </w:p>
-    <w:p>
-      <w:r>
-        <w:t>“Well I like you too.”</w:t>
-      </w:r>
-    </w:p>
-    <w:p>
-      <w:r>
-        <w:t>Piper made a show of rolling her eyes and shaking her head but Harry saw through the act. While she normally had a flawless poker-face, tonight</w:t>
-      </w:r>
-      <w:r>
-        <w:t xml:space="preserve"> he could see her lips curling in an ever so slight lop</w:t>
-      </w:r>
-      <w:r>
-        <w:t xml:space="preserve">sided smile. </w:t>
-      </w:r>
-      <w:r>
-        <w:t>F</w:t>
-      </w:r>
-      <w:r>
-        <w:t xml:space="preserve">or a change, she wasn’t scowling. </w:t>
-      </w:r>
-      <w:r>
-        <w:t xml:space="preserve"> </w:t>
-      </w:r>
-    </w:p>
-    <w:p>
-      <w:r>
-        <w:t>“There. You</w:t>
-      </w:r>
-      <w:r>
-        <w:t>r wounds are clean and you</w:t>
-      </w:r>
-      <w:r>
-        <w:t>’re all sewn up.</w:t>
-      </w:r>
-      <w:r>
-        <w:t xml:space="preserve"> I don’t think your arm is broken</w:t>
-      </w:r>
-      <w:r>
-        <w:t xml:space="preserve"> or fractured</w:t>
-      </w:r>
-      <w:r>
-        <w:t xml:space="preserve"> </w:t>
-      </w:r>
-      <w:r>
-        <w:t xml:space="preserve">but get </w:t>
-      </w:r>
-      <w:r>
-        <w:t>to a doctor</w:t>
-      </w:r>
-      <w:r>
-        <w:t>.</w:t>
-      </w:r>
-      <w:r>
         <w:t>”</w:t>
       </w:r>
     </w:p>
     <w:p>
       <w:r>
-        <w:lastRenderedPageBreak/>
-        <w:t>“Thanks doc.”</w:t>
-      </w:r>
-    </w:p>
-    <w:p>
-      <w:r>
-        <w:t>“Try to let yourself heal this time. And remember: You don’t block punches with your face.”</w:t>
+        <w:t>At that he rel</w:t>
+      </w:r>
+      <w:r>
+        <w:t>eased her. He was surprised</w:t>
+      </w:r>
+      <w:r>
+        <w:t xml:space="preserve"> he’d managed to get away with that much without her threatening to bite his ear off or something. Piper was more patient than she </w:t>
+      </w:r>
+      <w:r>
+        <w:t>let on. He filed that in the back of his mind for later.</w:t>
+      </w:r>
+    </w:p>
+    <w:p>
+      <w:r>
+        <w:t xml:space="preserve">“Now get out so I can start my day properly.” She added </w:t>
       </w:r>
     </w:p>
     <w:p>
@@ -799,166 +1351,13 @@
         <w:t>“</w:t>
       </w:r>
       <w:r>
-        <w:t>She makes jokes.</w:t>
-      </w:r>
-      <w:r>
-        <w:t>”</w:t>
-      </w:r>
-      <w:r>
-        <w:t xml:space="preserve"> He observed</w:t>
-      </w:r>
-    </w:p>
-    <w:p>
-      <w:r>
-        <w:t>“</w:t>
-      </w:r>
-      <w:r>
-        <w:t>Only once her work is done</w:t>
-      </w:r>
-      <w:r>
-        <w:t>.</w:t>
-      </w:r>
-      <w:r>
-        <w:t xml:space="preserve"> Anyway, </w:t>
-      </w:r>
-      <w:r>
-        <w:t>just promise me that you’</w:t>
-      </w:r>
-      <w:r>
-        <w:t>”</w:t>
-      </w:r>
-    </w:p>
-    <w:p>
-      <w:r>
-        <w:t xml:space="preserve">Piper packed </w:t>
-      </w:r>
-      <w:r>
-        <w:t>her kit</w:t>
-      </w:r>
-      <w:r>
-        <w:t xml:space="preserve"> away</w:t>
-      </w:r>
-      <w:r>
-        <w:t xml:space="preserve"> and</w:t>
-      </w:r>
-      <w:r>
-        <w:t xml:space="preserve"> they shared a cup of coffee before</w:t>
-      </w:r>
-      <w:r>
-        <w:t xml:space="preserve"> Harry, declining </w:t>
-      </w:r>
-      <w:r>
-        <w:t>her offer to walk him home</w:t>
-      </w:r>
-      <w:r>
-        <w:t xml:space="preserve">, </w:t>
-      </w:r>
-      <w:r>
-        <w:t xml:space="preserve">eventually </w:t>
-      </w:r>
-      <w:r>
-        <w:t>readied himself to leave. At the doorway he leaned in and threw his arms around her, pressing their bodies together.</w:t>
-      </w:r>
-    </w:p>
-    <w:p>
-      <w:r>
-        <w:t xml:space="preserve">“Do we really have to </w:t>
-      </w:r>
-      <w:proofErr w:type="gramStart"/>
-      <w:r>
-        <w:t>– ”</w:t>
-      </w:r>
-      <w:proofErr w:type="gramEnd"/>
-    </w:p>
-    <w:p>
-      <w:r>
-        <w:t>“Too late, Pipes.” He said, cutting her off</w:t>
-      </w:r>
-    </w:p>
-    <w:p>
-      <w:r>
-        <w:t>“Okay fine.”</w:t>
-      </w:r>
-      <w:r>
-        <w:t xml:space="preserve"> She said, dropping her shoulders and exhaling theatrically. She slipped one hand around his waist and patted him on the back with the other.</w:t>
-      </w:r>
-    </w:p>
-    <w:p>
-      <w:r>
-        <w:t>Piper hated hugging</w:t>
-      </w:r>
-      <w:r>
-        <w:t xml:space="preserve"> (and being touched in general)</w:t>
-      </w:r>
-      <w:r>
-        <w:t xml:space="preserve"> but Harry was feeling sentimental and he really was grateful to her</w:t>
-      </w:r>
-      <w:r>
-        <w:t>.</w:t>
-      </w:r>
-      <w:r>
-        <w:t xml:space="preserve"> </w:t>
-      </w:r>
-      <w:r>
-        <w:t>E</w:t>
-      </w:r>
-      <w:r>
-        <w:t>ven though he’d never admit it</w:t>
-      </w:r>
-      <w:r>
-        <w:t xml:space="preserve"> to her face</w:t>
-      </w:r>
-      <w:r>
-        <w:t xml:space="preserve"> – he was grateful for her. Of course if he knew Piper at all, </w:t>
+        <w:t>Thank</w:t>
       </w:r>
       <w:r>
         <w:t>s</w:t>
       </w:r>
       <w:r>
-        <w:t>he’d probably be counting down th</w:t>
-      </w:r>
-      <w:r>
-        <w:t>e seconds until he let go</w:t>
-      </w:r>
-      <w:r>
-        <w:t>. Harry</w:t>
-      </w:r>
-      <w:r>
-        <w:t xml:space="preserve"> let the hug last for 5 seconds and then decided to have some fun. Seven seconds. Nine seconds. </w:t>
-      </w:r>
-      <w:r>
-        <w:t>Eleven</w:t>
-      </w:r>
-      <w:r>
-        <w:t>.</w:t>
-      </w:r>
-    </w:p>
-    <w:p>
-      <w:r>
-        <w:t>“Okay, okay. Enou</w:t>
-      </w:r>
-      <w:r>
-        <w:t>gh! Enough affection for one morning</w:t>
-      </w:r>
-      <w:r>
-        <w:t>.”</w:t>
-      </w:r>
-      <w:r>
-        <w:t xml:space="preserve"> She said pushing him off of her.</w:t>
-      </w:r>
-      <w:r>
-        <w:t xml:space="preserve"> </w:t>
-      </w:r>
-      <w:r>
-        <w:t xml:space="preserve">“Now get out so I can start my day properly.” She added </w:t>
-      </w:r>
-    </w:p>
-    <w:p>
-      <w:r>
-        <w:t>“</w:t>
-      </w:r>
-      <w:r>
-        <w:t xml:space="preserve">Thank for patching me up. </w:t>
+        <w:t xml:space="preserve"> for patching me up. </w:t>
       </w:r>
       <w:r>
         <w:t>You’re the best.”</w:t>
@@ -969,19 +1368,7 @@
     </w:p>
     <w:p>
       <w:r>
-        <w:t>“I know.</w:t>
-      </w:r>
-      <w:r>
-        <w:t xml:space="preserve"> See you </w:t>
-      </w:r>
-      <w:r>
-        <w:t>later</w:t>
-      </w:r>
-      <w:r>
-        <w:t>.</w:t>
-      </w:r>
-      <w:r>
-        <w:t>”</w:t>
+        <w:t>“I know.”</w:t>
       </w:r>
       <w:r>
         <w:t xml:space="preserve"> She replied, shooting him a</w:t>

</xml_diff>